<commit_message>
after renaming and refactoring
</commit_message>
<xml_diff>
--- a/WSA docs.docx
+++ b/WSA docs.docx
@@ -201,7 +201,25 @@
         <w:rPr>
           <w:lang w:val="en-US"/>
         </w:rPr>
-        <w:t>They can be developed, versioned, deployed, and scaled independently of each other.</w:t>
+        <w:t>Micro services</w:t>
+      </w:r>
+      <w:r>
+        <w:rPr>
+          <w:lang w:val="en-US"/>
+        </w:rPr>
+        <w:t xml:space="preserve"> can be developed, versioned, deployed, and scaled independently of each other.</w:t>
+      </w:r>
+      <w:r>
+        <w:rPr>
+          <w:lang w:val="en-US"/>
+        </w:rPr>
+        <w:t xml:space="preserve"> </w:t>
+      </w:r>
+      <w:r>
+        <w:rPr>
+          <w:lang w:val="en-US"/>
+        </w:rPr>
+        <w:t>This framework offers building blocks for building and hosting such micro services.</w:t>
       </w:r>
     </w:p>
     <w:p>
@@ -255,19 +273,11 @@
         </w:rPr>
         <w:t xml:space="preserve"> (by means of commands and events).</w:t>
       </w:r>
-    </w:p>
-    <w:p>
-      <w:pPr>
-        <w:pStyle w:val="NoSpacing"/>
-        <w:rPr>
-          <w:lang w:val="en-US"/>
-        </w:rPr>
-      </w:pPr>
-      <w:r>
-        <w:rPr>
-          <w:lang w:val="en-US"/>
-        </w:rPr>
-        <w:t>This framework offers building blocks for building and hosting such micro services.</w:t>
+      <w:r>
+        <w:rPr>
+          <w:lang w:val="en-US"/>
+        </w:rPr>
+        <w:t xml:space="preserve"> The framework also provides a testing environment</w:t>
       </w:r>
     </w:p>
     <w:p>
@@ -1345,18 +1355,17 @@
           <w:szCs w:val="19"/>
           <w:lang w:val="en-US"/>
         </w:rPr>
-        <w:t xml:space="preserve">                </w:t>
-      </w:r>
-      <w:proofErr w:type="spellStart"/>
-      <w:r>
-        <w:rPr>
-          <w:rFonts w:ascii="Consolas" w:hAnsi="Consolas" w:cs="Consolas"/>
-          <w:color w:val="000000"/>
-          <w:sz w:val="19"/>
-          <w:szCs w:val="19"/>
-          <w:lang w:val="en-US"/>
-        </w:rPr>
-        <w:t>host.Open</w:t>
+        <w:t xml:space="preserve">                host.</w:t>
+      </w:r>
+      <w:proofErr w:type="spellStart"/>
+      <w:r>
+        <w:rPr>
+          <w:rFonts w:ascii="Consolas" w:hAnsi="Consolas" w:cs="Consolas"/>
+          <w:color w:val="000000"/>
+          <w:sz w:val="19"/>
+          <w:szCs w:val="19"/>
+        </w:rPr>
+        <w:t>StartHandling</w:t>
       </w:r>
       <w:proofErr w:type="spellEnd"/>
       <w:r>
@@ -1398,18 +1407,17 @@
           <w:szCs w:val="19"/>
           <w:lang w:val="en-US"/>
         </w:rPr>
-        <w:t xml:space="preserve">                </w:t>
-      </w:r>
-      <w:proofErr w:type="spellStart"/>
-      <w:r>
-        <w:rPr>
-          <w:rFonts w:ascii="Consolas" w:hAnsi="Consolas" w:cs="Consolas"/>
-          <w:color w:val="000000"/>
-          <w:sz w:val="19"/>
-          <w:szCs w:val="19"/>
-          <w:lang w:val="en-US"/>
-        </w:rPr>
-        <w:t>host.Start</w:t>
+        <w:t xml:space="preserve">                host.</w:t>
+      </w:r>
+      <w:proofErr w:type="spellStart"/>
+      <w:r>
+        <w:rPr>
+          <w:rFonts w:ascii="Consolas" w:hAnsi="Consolas" w:cs="Consolas"/>
+          <w:color w:val="000000"/>
+          <w:sz w:val="19"/>
+          <w:szCs w:val="19"/>
+        </w:rPr>
+        <w:t>StartHandling</w:t>
       </w:r>
       <w:proofErr w:type="spellEnd"/>
       <w:r>
@@ -2859,7 +2867,7 @@
           <w:i/>
           <w:lang w:val="en-US"/>
         </w:rPr>
-        <w:t>event handles</w:t>
+        <w:t>event handlers</w:t>
       </w:r>
       <w:r>
         <w:rPr>
@@ -2872,20 +2880,25 @@
           <w:i/>
           <w:lang w:val="en-US"/>
         </w:rPr>
-        <w:t xml:space="preserve">event </w:t>
-      </w:r>
-      <w:r>
-        <w:rPr>
-          <w:i/>
-          <w:lang w:val="en-US"/>
-        </w:rPr>
-        <w:t>handlers</w:t>
-      </w:r>
-      <w:r>
-        <w:rPr>
-          <w:lang w:val="en-US"/>
-        </w:rPr>
-        <w:t>. These event handlers must be registered with the micro service host.</w:t>
+        <w:t>event listeners</w:t>
+      </w:r>
+      <w:r>
+        <w:rPr>
+          <w:lang w:val="en-US"/>
+        </w:rPr>
+        <w:t xml:space="preserve">. These event </w:t>
+      </w:r>
+      <w:r>
+        <w:rPr>
+          <w:lang w:val="en-US"/>
+        </w:rPr>
+        <w:t>listeners</w:t>
+      </w:r>
+      <w:r>
+        <w:rPr>
+          <w:lang w:val="en-US"/>
+        </w:rPr>
+        <w:t xml:space="preserve"> must be registered with the micro service host.</w:t>
       </w:r>
     </w:p>
     <w:p>
@@ -2901,14 +2914,24 @@
         </w:rPr>
         <w:t xml:space="preserve">Define an </w:t>
       </w:r>
-      <w:proofErr w:type="spellStart"/>
-      <w:r>
-        <w:rPr>
-          <w:lang w:val="en-US"/>
-        </w:rPr>
-        <w:t>EventHandler</w:t>
-      </w:r>
-      <w:proofErr w:type="spellEnd"/>
+      <w:r>
+        <w:rPr>
+          <w:lang w:val="en-US"/>
+        </w:rPr>
+        <w:t>e</w:t>
+      </w:r>
+      <w:r>
+        <w:rPr>
+          <w:lang w:val="en-US"/>
+        </w:rPr>
+        <w:t>vent</w:t>
+      </w:r>
+      <w:r>
+        <w:rPr>
+          <w:lang w:val="en-US"/>
+        </w:rPr>
+        <w:t xml:space="preserve"> listeners</w:t>
+      </w:r>
     </w:p>
     <w:p>
       <w:pPr>
@@ -2923,19 +2946,29 @@
         </w:rPr>
         <w:t xml:space="preserve">A micro service handles events in </w:t>
       </w:r>
-      <w:proofErr w:type="spellStart"/>
-      <w:r>
-        <w:rPr>
-          <w:lang w:val="en-US"/>
-        </w:rPr>
-        <w:t>EventHandlers</w:t>
-      </w:r>
-      <w:proofErr w:type="spellEnd"/>
-      <w:r>
-        <w:rPr>
-          <w:lang w:val="en-US"/>
-        </w:rPr>
-        <w:t xml:space="preserve">. An event handler is any class that is attributed with an </w:t>
+      <w:r>
+        <w:rPr>
+          <w:lang w:val="en-US"/>
+        </w:rPr>
+        <w:t>event listeners</w:t>
+      </w:r>
+      <w:r>
+        <w:rPr>
+          <w:lang w:val="en-US"/>
+        </w:rPr>
+        <w:t xml:space="preserve">. An event </w:t>
+      </w:r>
+      <w:r>
+        <w:rPr>
+          <w:lang w:val="en-US"/>
+        </w:rPr>
+        <w:t xml:space="preserve">listener </w:t>
+      </w:r>
+      <w:r>
+        <w:rPr>
+          <w:lang w:val="en-US"/>
+        </w:rPr>
+        <w:t xml:space="preserve">is any class that is attributed with an </w:t>
       </w:r>
       <w:proofErr w:type="spellStart"/>
       <w:r>
@@ -2946,7 +2979,7 @@
           <w:szCs w:val="19"/>
           <w:lang w:val="en-US"/>
         </w:rPr>
-        <w:t>EventHandler</w:t>
+        <w:t>EventListener</w:t>
       </w:r>
       <w:proofErr w:type="spellEnd"/>
       <w:r>
@@ -3017,7 +3050,7 @@
           <w:szCs w:val="19"/>
           <w:lang w:val="en-US"/>
         </w:rPr>
-        <w:t>EventHandler</w:t>
+        <w:t>EventListener</w:t>
       </w:r>
       <w:proofErr w:type="spellEnd"/>
       <w:r>
@@ -3182,7 +3215,7 @@
           <w:szCs w:val="19"/>
           <w:lang w:val="en-US"/>
         </w:rPr>
-        <w:t>EventHandler</w:t>
+        <w:t>EventListener</w:t>
       </w:r>
       <w:proofErr w:type="spellEnd"/>
     </w:p>
@@ -3271,7 +3304,7 @@
           <w:szCs w:val="19"/>
           <w:lang w:val="en-US"/>
         </w:rPr>
-        <w:t>EventHandler</w:t>
+        <w:t>EventListener</w:t>
       </w:r>
       <w:r>
         <w:rPr>
@@ -3284,7 +3317,19 @@
         <w:rPr>
           <w:lang w:val="en-US"/>
         </w:rPr>
-        <w:t xml:space="preserve"> specifies the name of the RabbitMQ queue on which this event handler will listen for incoming events.</w:t>
+        <w:t xml:space="preserve"> specifies the name of the RabbitMQ queue on which this event </w:t>
+      </w:r>
+      <w:r>
+        <w:rPr>
+          <w:lang w:val="en-US"/>
+        </w:rPr>
+        <w:t xml:space="preserve">listener </w:t>
+      </w:r>
+      <w:r>
+        <w:rPr>
+          <w:lang w:val="en-US"/>
+        </w:rPr>
+        <w:t>will listen for incoming events.</w:t>
       </w:r>
       <w:r>
         <w:rPr>
@@ -3372,14 +3417,12 @@
         </w:rPr>
         <w:t xml:space="preserve">Register an </w:t>
       </w:r>
-      <w:proofErr w:type="spellStart"/>
-      <w:r>
-        <w:rPr>
-          <w:lang w:val="en-US"/>
-        </w:rPr>
-        <w:t>EventHandler</w:t>
-      </w:r>
-      <w:proofErr w:type="spellEnd"/>
+      <w:r>
+        <w:rPr>
+          <w:lang w:val="en-US"/>
+        </w:rPr>
+        <w:t>event listener</w:t>
+      </w:r>
     </w:p>
     <w:p>
       <w:pPr>
@@ -3398,13 +3441,19 @@
         <w:rPr>
           <w:lang w:val="en-US"/>
         </w:rPr>
-        <w:t>event handler</w:t>
-      </w:r>
-      <w:r>
-        <w:rPr>
-          <w:lang w:val="en-US"/>
-        </w:rPr>
-        <w:t xml:space="preserve"> is hooked up to the Micro Servic</w:t>
+        <w:t xml:space="preserve">event </w:t>
+      </w:r>
+      <w:r>
+        <w:rPr>
+          <w:lang w:val="en-US"/>
+        </w:rPr>
+        <w:t xml:space="preserve">listener </w:t>
+      </w:r>
+      <w:r>
+        <w:rPr>
+          <w:lang w:val="en-US"/>
+        </w:rPr>
+        <w:t>is hooked up to the Micro Servic</w:t>
       </w:r>
       <w:r>
         <w:rPr>
@@ -3478,14 +3527,12 @@
         </w:rPr>
         <w:t xml:space="preserve">Register an </w:t>
       </w:r>
-      <w:proofErr w:type="spellStart"/>
-      <w:r>
-        <w:rPr>
-          <w:lang w:val="en-US"/>
-        </w:rPr>
-        <w:t>EventHandler</w:t>
-      </w:r>
-      <w:proofErr w:type="spellEnd"/>
+      <w:r>
+        <w:rPr>
+          <w:lang w:val="en-US"/>
+        </w:rPr>
+        <w:t>event listener</w:t>
+      </w:r>
       <w:r>
         <w:rPr>
           <w:lang w:val="en-US"/>
@@ -3516,7 +3563,19 @@
         <w:rPr>
           <w:lang w:val="en-US"/>
         </w:rPr>
-        <w:t xml:space="preserve">To implicitly register the event handler(s), use the </w:t>
+        <w:t xml:space="preserve">To implicitly register the event </w:t>
+      </w:r>
+      <w:r>
+        <w:rPr>
+          <w:lang w:val="en-US"/>
+        </w:rPr>
+        <w:t>listener</w:t>
+      </w:r>
+      <w:r>
+        <w:rPr>
+          <w:lang w:val="en-US"/>
+        </w:rPr>
+        <w:t xml:space="preserve">(s), use the </w:t>
       </w:r>
       <w:proofErr w:type="spellStart"/>
       <w:r>
@@ -3558,13 +3617,31 @@
         <w:rPr>
           <w:lang w:val="en-US"/>
         </w:rPr>
-        <w:t>, which will find event handler</w:t>
-      </w:r>
-      <w:r>
-        <w:rPr>
-          <w:lang w:val="en-US"/>
-        </w:rPr>
-        <w:t xml:space="preserve">s, using reflection, in the assembly in which this builder code resides. All classes that have a </w:t>
+        <w:t xml:space="preserve">, which will find event </w:t>
+      </w:r>
+      <w:r>
+        <w:rPr>
+          <w:lang w:val="en-US"/>
+        </w:rPr>
+        <w:t>listener</w:t>
+      </w:r>
+      <w:r>
+        <w:rPr>
+          <w:lang w:val="en-US"/>
+        </w:rPr>
+        <w:t>s</w:t>
+      </w:r>
+      <w:r>
+        <w:rPr>
+          <w:lang w:val="en-US"/>
+        </w:rPr>
+        <w:t>,</w:t>
+      </w:r>
+      <w:r>
+        <w:rPr>
+          <w:lang w:val="en-US"/>
+        </w:rPr>
+        <w:t xml:space="preserve"> using reflection, in the assembly in which this builder code resides. All classes that have a </w:t>
       </w:r>
       <w:proofErr w:type="spellStart"/>
       <w:r>
@@ -3575,7 +3652,7 @@
           <w:szCs w:val="19"/>
           <w:lang w:val="en-US"/>
         </w:rPr>
-        <w:t>EventHandler</w:t>
+        <w:t>EventListener</w:t>
       </w:r>
       <w:r>
         <w:rPr>
@@ -3588,7 +3665,25 @@
         <w:rPr>
           <w:lang w:val="en-US"/>
         </w:rPr>
-        <w:t xml:space="preserve"> are registered as being a micro service event handler.</w:t>
+        <w:t xml:space="preserve"> </w:t>
+      </w:r>
+      <w:r>
+        <w:rPr>
+          <w:lang w:val="en-US"/>
+        </w:rPr>
+        <w:t xml:space="preserve">are registered as being a micro service event </w:t>
+      </w:r>
+      <w:r>
+        <w:rPr>
+          <w:lang w:val="en-US"/>
+        </w:rPr>
+        <w:t>listener</w:t>
+      </w:r>
+      <w:r>
+        <w:rPr>
+          <w:lang w:val="en-US"/>
+        </w:rPr>
+        <w:t>.</w:t>
       </w:r>
     </w:p>
     <w:p>
@@ -3817,7 +3912,7 @@
           <w:szCs w:val="19"/>
           <w:lang w:val="en-US"/>
         </w:rPr>
-        <w:t>// Find Hand</w:t>
+        <w:t xml:space="preserve">// Find </w:t>
       </w:r>
       <w:r>
         <w:rPr>
@@ -3827,7 +3922,7 @@
           <w:szCs w:val="19"/>
           <w:lang w:val="en-US"/>
         </w:rPr>
-        <w:t>l</w:t>
+        <w:t>Listeners</w:t>
       </w:r>
       <w:r>
         <w:rPr>
@@ -3837,7 +3932,7 @@
           <w:szCs w:val="19"/>
           <w:lang w:val="en-US"/>
         </w:rPr>
-        <w:t>ers and Controllers using reflection</w:t>
+        <w:t xml:space="preserve"> and Controllers using reflection</w:t>
       </w:r>
     </w:p>
     <w:p>
@@ -3882,19 +3977,11 @@
         </w:rPr>
         <w:t xml:space="preserve">Register an </w:t>
       </w:r>
-      <w:proofErr w:type="spellStart"/>
-      <w:r>
-        <w:rPr>
-          <w:lang w:val="en-US"/>
-        </w:rPr>
-        <w:t>EventHandler</w:t>
-      </w:r>
-      <w:proofErr w:type="spellEnd"/>
-      <w:r>
-        <w:rPr>
-          <w:lang w:val="en-US"/>
-        </w:rPr>
-        <w:t xml:space="preserve"> </w:t>
+      <w:r>
+        <w:rPr>
+          <w:lang w:val="en-US"/>
+        </w:rPr>
+        <w:t xml:space="preserve">event listener </w:t>
       </w:r>
       <w:r>
         <w:rPr>
@@ -3920,38 +4007,30 @@
         <w:rPr>
           <w:lang w:val="en-US"/>
         </w:rPr>
-        <w:t xml:space="preserve">To explicitly register the event handler(s), use the </w:t>
-      </w:r>
-      <w:proofErr w:type="spellStart"/>
-      <w:r>
-        <w:rPr>
-          <w:rFonts w:ascii="Consolas" w:hAnsi="Consolas" w:cs="Consolas"/>
-          <w:color w:val="000000"/>
-          <w:sz w:val="19"/>
-          <w:szCs w:val="19"/>
-          <w:lang w:val="en-US"/>
-        </w:rPr>
-        <w:t>Add</w:t>
-      </w:r>
-      <w:r>
-        <w:rPr>
-          <w:rFonts w:ascii="Consolas" w:hAnsi="Consolas" w:cs="Consolas"/>
-          <w:color w:val="000000"/>
-          <w:sz w:val="19"/>
-          <w:szCs w:val="19"/>
-          <w:lang w:val="en-US"/>
-        </w:rPr>
-        <w:t>EventHandl</w:t>
-      </w:r>
-      <w:r>
-        <w:rPr>
-          <w:rFonts w:ascii="Consolas" w:hAnsi="Consolas" w:cs="Consolas"/>
-          <w:color w:val="000000"/>
-          <w:sz w:val="19"/>
-          <w:szCs w:val="19"/>
-          <w:lang w:val="en-US"/>
-        </w:rPr>
-        <w:t>er</w:t>
+        <w:t xml:space="preserve">To explicitly register the </w:t>
+      </w:r>
+      <w:r>
+        <w:rPr>
+          <w:lang w:val="en-US"/>
+        </w:rPr>
+        <w:t>event listener</w:t>
+      </w:r>
+      <w:r>
+        <w:rPr>
+          <w:lang w:val="en-US"/>
+        </w:rPr>
+        <w:t xml:space="preserve">(s), use the </w:t>
+      </w:r>
+      <w:proofErr w:type="spellStart"/>
+      <w:r>
+        <w:rPr>
+          <w:rFonts w:ascii="Consolas" w:hAnsi="Consolas" w:cs="Consolas"/>
+          <w:color w:val="000000"/>
+          <w:sz w:val="19"/>
+          <w:szCs w:val="19"/>
+          <w:lang w:val="en-US"/>
+        </w:rPr>
+        <w:t>AddEventListener</w:t>
       </w:r>
       <w:proofErr w:type="spellEnd"/>
       <w:r>
@@ -3988,7 +4067,19 @@
         <w:rPr>
           <w:lang w:val="en-US"/>
         </w:rPr>
-        <w:t>, where T is the type of the event handler:</w:t>
+        <w:t xml:space="preserve">, where T is the type of the event </w:t>
+      </w:r>
+      <w:r>
+        <w:rPr>
+          <w:lang w:val="en-US"/>
+        </w:rPr>
+        <w:t>listener</w:t>
+      </w:r>
+      <w:r>
+        <w:rPr>
+          <w:lang w:val="en-US"/>
+        </w:rPr>
+        <w:t>:</w:t>
       </w:r>
     </w:p>
     <w:p>
@@ -4187,26 +4278,26 @@
         </w:rPr>
         <w:t xml:space="preserve">     .</w:t>
       </w:r>
-      <w:proofErr w:type="spellStart"/>
-      <w:r>
-        <w:rPr>
-          <w:rFonts w:ascii="Consolas" w:hAnsi="Consolas" w:cs="Consolas"/>
-          <w:color w:val="000000"/>
-          <w:sz w:val="19"/>
-          <w:szCs w:val="19"/>
-          <w:lang w:val="en-US"/>
-        </w:rPr>
-        <w:t>Add</w:t>
-      </w:r>
-      <w:r>
-        <w:rPr>
-          <w:rFonts w:ascii="Consolas" w:hAnsi="Consolas" w:cs="Consolas"/>
-          <w:color w:val="000000"/>
-          <w:sz w:val="19"/>
-          <w:szCs w:val="19"/>
-          <w:lang w:val="en-US"/>
-        </w:rPr>
-        <w:t>EventHandler</w:t>
+      <w:r>
+        <w:rPr>
+          <w:rFonts w:ascii="Consolas" w:hAnsi="Consolas" w:cs="Consolas"/>
+          <w:color w:val="000000"/>
+          <w:sz w:val="19"/>
+          <w:szCs w:val="19"/>
+          <w:lang w:val="en-US"/>
+        </w:rPr>
+        <w:t xml:space="preserve"> </w:t>
+      </w:r>
+      <w:proofErr w:type="spellStart"/>
+      <w:r>
+        <w:rPr>
+          <w:rFonts w:ascii="Consolas" w:hAnsi="Consolas" w:cs="Consolas"/>
+          <w:color w:val="000000"/>
+          <w:sz w:val="19"/>
+          <w:szCs w:val="19"/>
+          <w:lang w:val="en-US"/>
+        </w:rPr>
+        <w:t>AddEventListener</w:t>
       </w:r>
       <w:proofErr w:type="spellEnd"/>
       <w:r>
@@ -4269,7 +4360,17 @@
           <w:szCs w:val="19"/>
           <w:lang w:val="en-US"/>
         </w:rPr>
-        <w:t>Event Handler</w:t>
+        <w:t xml:space="preserve">Event </w:t>
+      </w:r>
+      <w:r>
+        <w:rPr>
+          <w:rFonts w:ascii="Consolas" w:hAnsi="Consolas" w:cs="Consolas"/>
+          <w:color w:val="008000"/>
+          <w:sz w:val="19"/>
+          <w:szCs w:val="19"/>
+          <w:lang w:val="en-US"/>
+        </w:rPr>
+        <w:t>Listener</w:t>
       </w:r>
     </w:p>
     <w:p>
@@ -4339,7 +4440,37 @@
         <w:rPr>
           <w:lang w:val="en-US"/>
         </w:rPr>
-        <w:t xml:space="preserve">, an event handling method has to be defined in the event handler. A event handling method is a method in an event handler class that has exactly one parameter of a type that inherits from </w:t>
+        <w:t>, an event handler</w:t>
+      </w:r>
+      <w:r>
+        <w:rPr>
+          <w:lang w:val="en-US"/>
+        </w:rPr>
+        <w:t xml:space="preserve"> method has to be defined in the event </w:t>
+      </w:r>
+      <w:r>
+        <w:rPr>
+          <w:lang w:val="en-US"/>
+        </w:rPr>
+        <w:t>listener</w:t>
+      </w:r>
+      <w:r>
+        <w:rPr>
+          <w:lang w:val="en-US"/>
+        </w:rPr>
+        <w:t xml:space="preserve">. A event handling method is a method in an event </w:t>
+      </w:r>
+      <w:r>
+        <w:rPr>
+          <w:lang w:val="en-US"/>
+        </w:rPr>
+        <w:t>listeners</w:t>
+      </w:r>
+      <w:r>
+        <w:rPr>
+          <w:lang w:val="en-US"/>
+        </w:rPr>
+        <w:t xml:space="preserve"> class that has exactly one parameter of a type that inherits from </w:t>
       </w:r>
       <w:proofErr w:type="spellStart"/>
       <w:r>
@@ -4379,7 +4510,6 @@
         </w:rPr>
         <w:t xml:space="preserve">. Optionally, in the </w:t>
       </w:r>
-      <w:proofErr w:type="spellStart"/>
       <w:r>
         <w:rPr>
           <w:rFonts w:ascii="Consolas" w:hAnsi="Consolas" w:cs="Consolas"/>
@@ -4388,9 +4518,8 @@
           <w:szCs w:val="19"/>
           <w:lang w:val="en-US"/>
         </w:rPr>
-        <w:t>RoutingKey</w:t>
-      </w:r>
-      <w:proofErr w:type="spellEnd"/>
+        <w:t>Topic</w:t>
+      </w:r>
       <w:r>
         <w:rPr>
           <w:lang w:val="en-US"/>
@@ -4409,20 +4538,12 @@
         </w:rPr>
         <w:t xml:space="preserve">a </w:t>
       </w:r>
-      <w:proofErr w:type="spellStart"/>
-      <w:r>
-        <w:rPr>
-          <w:lang w:val="en-US"/>
-        </w:rPr>
-        <w:t>R</w:t>
-      </w:r>
-      <w:r>
-        <w:rPr>
-          <w:lang w:val="en-US"/>
-        </w:rPr>
-        <w:t>outingkey</w:t>
-      </w:r>
-      <w:proofErr w:type="spellEnd"/>
+      <w:r>
+        <w:rPr>
+          <w:lang w:val="en-US"/>
+        </w:rPr>
+        <w:t>topic</w:t>
+      </w:r>
       <w:r>
         <w:rPr>
           <w:lang w:val="en-US"/>
@@ -4476,25 +4597,65 @@
           <w:lang w:val="en-US"/>
         </w:rPr>
       </w:pPr>
-      <w:proofErr w:type="spellStart"/>
-      <w:r>
-        <w:rPr>
-          <w:lang w:val="en-US"/>
-        </w:rPr>
-        <w:t>Routingkey</w:t>
-      </w:r>
-      <w:proofErr w:type="spellEnd"/>
-      <w:r>
-        <w:rPr>
-          <w:lang w:val="en-US"/>
-        </w:rPr>
-        <w:t xml:space="preserve"> expression will be handled by this event handling method. That means that the same event can be handled by more than one event handling method.</w:t>
-      </w:r>
-      <w:r>
-        <w:rPr>
-          <w:lang w:val="en-US"/>
-        </w:rPr>
-        <w:t xml:space="preserve"> Only if ALL event handling methods succeed, i.e. none of them throws an exception, the event will be taken form the queue. </w:t>
+      <w:r>
+        <w:rPr>
+          <w:lang w:val="en-US"/>
+        </w:rPr>
+        <w:t>Topic</w:t>
+      </w:r>
+      <w:r>
+        <w:rPr>
+          <w:lang w:val="en-US"/>
+        </w:rPr>
+        <w:t xml:space="preserve"> expression will b</w:t>
+      </w:r>
+      <w:r>
+        <w:rPr>
+          <w:lang w:val="en-US"/>
+        </w:rPr>
+        <w:t>e handled by this event handler</w:t>
+      </w:r>
+      <w:r>
+        <w:rPr>
+          <w:lang w:val="en-US"/>
+        </w:rPr>
+        <w:t xml:space="preserve"> method. That means that the same event can be handled by more than one event ha</w:t>
+      </w:r>
+      <w:r>
+        <w:rPr>
+          <w:lang w:val="en-US"/>
+        </w:rPr>
+        <w:t>ndler</w:t>
+      </w:r>
+      <w:r>
+        <w:rPr>
+          <w:lang w:val="en-US"/>
+        </w:rPr>
+        <w:t xml:space="preserve"> method.</w:t>
+      </w:r>
+      <w:r>
+        <w:rPr>
+          <w:lang w:val="en-US"/>
+        </w:rPr>
+        <w:t xml:space="preserve"> Only if ALL event handler</w:t>
+      </w:r>
+      <w:r>
+        <w:rPr>
+          <w:lang w:val="en-US"/>
+        </w:rPr>
+        <w:t xml:space="preserve"> methods succeed, i.e. none of them throws an except</w:t>
+      </w:r>
+      <w:r>
+        <w:rPr>
+          <w:lang w:val="en-US"/>
+        </w:rPr>
+        <w:t>ion, the event will be taken fro</w:t>
+      </w:r>
+      <w:r>
+        <w:rPr>
+          <w:lang w:val="en-US"/>
+        </w:rPr>
+        <w:t xml:space="preserve">m the queue. </w:t>
       </w:r>
     </w:p>
     <w:p>
@@ -4544,7 +4705,17 @@
           <w:szCs w:val="19"/>
           <w:lang w:val="en-US"/>
         </w:rPr>
-        <w:t>EventHandler</w:t>
+        <w:t>Event</w:t>
+      </w:r>
+      <w:r>
+        <w:rPr>
+          <w:rFonts w:ascii="Consolas" w:hAnsi="Consolas" w:cs="Consolas"/>
+          <w:color w:val="BFBFBF" w:themeColor="background1" w:themeShade="BF"/>
+          <w:sz w:val="19"/>
+          <w:szCs w:val="19"/>
+          <w:lang w:val="en-US"/>
+        </w:rPr>
+        <w:t>Listener</w:t>
       </w:r>
       <w:proofErr w:type="spellEnd"/>
       <w:r>
@@ -4882,7 +5053,6 @@
         </w:rPr>
         <w:t xml:space="preserve">        [</w:t>
       </w:r>
-      <w:proofErr w:type="spellStart"/>
       <w:r>
         <w:rPr>
           <w:rFonts w:ascii="Consolas" w:hAnsi="Consolas" w:cs="Consolas"/>
@@ -4891,9 +5061,8 @@
           <w:szCs w:val="19"/>
           <w:lang w:val="en-US"/>
         </w:rPr>
-        <w:t>RoutingKey</w:t>
-      </w:r>
-      <w:proofErr w:type="spellEnd"/>
+        <w:t>Topic</w:t>
+      </w:r>
       <w:r>
         <w:rPr>
           <w:rFonts w:ascii="Consolas" w:hAnsi="Consolas" w:cs="Consolas"/>
@@ -5206,7 +5375,6 @@
         </w:rPr>
         <w:t xml:space="preserve">        [</w:t>
       </w:r>
-      <w:proofErr w:type="spellStart"/>
       <w:r>
         <w:rPr>
           <w:rFonts w:ascii="Consolas" w:hAnsi="Consolas" w:cs="Consolas"/>
@@ -5215,9 +5383,8 @@
           <w:szCs w:val="19"/>
           <w:lang w:val="en-US"/>
         </w:rPr>
-        <w:t>RoutingKey</w:t>
-      </w:r>
-      <w:proofErr w:type="spellEnd"/>
+        <w:t>Topic</w:t>
+      </w:r>
       <w:r>
         <w:rPr>
           <w:rFonts w:ascii="Consolas" w:hAnsi="Consolas" w:cs="Consolas"/>
@@ -5605,13 +5772,7 @@
         <w:rPr>
           <w:lang w:val="en-US"/>
         </w:rPr>
-        <w:t>The</w:t>
-      </w:r>
-      <w:r>
-        <w:rPr>
-          <w:lang w:val="en-US"/>
-        </w:rPr>
-        <w:t xml:space="preserve"> </w:t>
+        <w:t xml:space="preserve">The </w:t>
       </w:r>
       <w:proofErr w:type="spellStart"/>
       <w:r>
@@ -5649,6 +5810,40 @@
         <w:t>s</w:t>
       </w:r>
       <w:proofErr w:type="spellEnd"/>
+      <w:r>
+        <w:rPr>
+          <w:lang w:val="en-US"/>
+        </w:rPr>
+        <w:t>.</w:t>
+      </w:r>
+      <w:r>
+        <w:rPr>
+          <w:lang w:val="en-US"/>
+        </w:rPr>
+        <w:t xml:space="preserve"> With it, one can</w:t>
+      </w:r>
+      <w:bookmarkStart w:id="0" w:name="_GoBack"/>
+      <w:bookmarkEnd w:id="0"/>
+      <w:r>
+        <w:rPr>
+          <w:lang w:val="en-US"/>
+        </w:rPr>
+        <w:t xml:space="preserve"> configure the </w:t>
+      </w:r>
+      <w:proofErr w:type="spellStart"/>
+      <w:r>
+        <w:rPr>
+          <w:lang w:val="en-US"/>
+        </w:rPr>
+        <w:t>eventbus</w:t>
+      </w:r>
+      <w:proofErr w:type="spellEnd"/>
+      <w:r>
+        <w:rPr>
+          <w:lang w:val="en-US"/>
+        </w:rPr>
+        <w:t>, add event listeners, and/or configure Dependency Injection</w:t>
+      </w:r>
       <w:r>
         <w:rPr>
           <w:lang w:val="en-US"/>
@@ -5902,17 +6097,7 @@
           <w:szCs w:val="19"/>
           <w:lang w:val="en-US"/>
         </w:rPr>
-        <w:t>// Configure</w:t>
-      </w:r>
-      <w:r>
-        <w:rPr>
-          <w:rFonts w:ascii="Consolas" w:hAnsi="Consolas" w:cs="Consolas"/>
-          <w:color w:val="008000"/>
-          <w:sz w:val="19"/>
-          <w:szCs w:val="19"/>
-          <w:lang w:val="en-US"/>
-        </w:rPr>
-        <w:t xml:space="preserve"> bus options for RabbitMQ</w:t>
+        <w:t>// Configure bus options for RabbitMQ</w:t>
       </w:r>
     </w:p>
     <w:p>
@@ -5954,7 +6139,17 @@
           <w:szCs w:val="19"/>
           <w:lang w:val="en-US"/>
         </w:rPr>
-        <w:t>AddEventHandler</w:t>
+        <w:t>AddEvent</w:t>
+      </w:r>
+      <w:r>
+        <w:rPr>
+          <w:rFonts w:ascii="Consolas" w:hAnsi="Consolas" w:cs="Consolas"/>
+          <w:color w:val="000000"/>
+          <w:sz w:val="19"/>
+          <w:szCs w:val="19"/>
+          <w:lang w:val="en-US"/>
+        </w:rPr>
+        <w:t>Listener</w:t>
       </w:r>
       <w:proofErr w:type="spellEnd"/>
       <w:r>
@@ -6017,7 +6212,6 @@
         </w:rPr>
         <w:t xml:space="preserve">// Add extra </w:t>
       </w:r>
-      <w:proofErr w:type="spellStart"/>
       <w:r>
         <w:rPr>
           <w:rFonts w:ascii="Consolas" w:hAnsi="Consolas" w:cs="Consolas"/>
@@ -6026,9 +6220,8 @@
           <w:szCs w:val="19"/>
           <w:lang w:val="en-US"/>
         </w:rPr>
-        <w:t>EventHandlers</w:t>
-      </w:r>
-      <w:proofErr w:type="spellEnd"/>
+        <w:t>event listeners</w:t>
+      </w:r>
     </w:p>
     <w:p>
       <w:pPr>
@@ -6089,17 +6282,7 @@
           <w:szCs w:val="19"/>
           <w:lang w:val="en-US"/>
         </w:rPr>
-        <w:t xml:space="preserve">// </w:t>
-      </w:r>
-      <w:r>
-        <w:rPr>
-          <w:rFonts w:ascii="Consolas" w:hAnsi="Consolas" w:cs="Consolas"/>
-          <w:color w:val="008000"/>
-          <w:sz w:val="19"/>
-          <w:szCs w:val="19"/>
-          <w:lang w:val="en-US"/>
-        </w:rPr>
-        <w:t>Configure Dependency Injection</w:t>
+        <w:t>// Configure Dependency Injection</w:t>
       </w:r>
     </w:p>
     <w:p>
@@ -6127,6 +6310,7 @@
           <w:szCs w:val="19"/>
           <w:lang w:val="en-US"/>
         </w:rPr>
+        <w:lastRenderedPageBreak/>
         <w:t xml:space="preserve">        </w:t>
       </w:r>
       <w:proofErr w:type="spellStart"/>
@@ -6138,27 +6322,7 @@
           <w:szCs w:val="19"/>
           <w:lang w:val="en-US"/>
         </w:rPr>
-        <w:t>B</w:t>
-      </w:r>
-      <w:r>
-        <w:rPr>
-          <w:rFonts w:ascii="Consolas" w:hAnsi="Consolas" w:cs="Consolas"/>
-          <w:color w:val="000000"/>
-          <w:sz w:val="19"/>
-          <w:szCs w:val="19"/>
-          <w:lang w:val="en-US"/>
-        </w:rPr>
-        <w:t>uilder</w:t>
-      </w:r>
-      <w:r>
-        <w:rPr>
-          <w:rFonts w:ascii="Consolas" w:hAnsi="Consolas" w:cs="Consolas"/>
-          <w:color w:val="000000"/>
-          <w:sz w:val="19"/>
-          <w:szCs w:val="19"/>
-          <w:lang w:val="en-US"/>
-        </w:rPr>
-        <w:t>.</w:t>
+        <w:t>Builder.</w:t>
       </w:r>
       <w:r>
         <w:rPr>
@@ -6178,19 +6342,7 @@
           <w:szCs w:val="19"/>
           <w:lang w:val="en-US"/>
         </w:rPr>
-        <w:t>.AddTra</w:t>
-      </w:r>
-      <w:bookmarkStart w:id="0" w:name="_GoBack"/>
-      <w:bookmarkEnd w:id="0"/>
-      <w:r>
-        <w:rPr>
-          <w:rFonts w:ascii="Consolas" w:hAnsi="Consolas" w:cs="Consolas"/>
-          <w:color w:val="000000"/>
-          <w:sz w:val="19"/>
-          <w:szCs w:val="19"/>
-          <w:lang w:val="en-US"/>
-        </w:rPr>
-        <w:t>nsient</w:t>
+        <w:t>.AddTransient</w:t>
       </w:r>
       <w:proofErr w:type="spellEnd"/>
       <w:r>
@@ -6212,17 +6364,7 @@
           <w:szCs w:val="19"/>
           <w:lang w:val="en-US"/>
         </w:rPr>
-        <w:t>IS</w:t>
-      </w:r>
-      <w:r>
-        <w:rPr>
-          <w:rFonts w:ascii="Consolas" w:hAnsi="Consolas" w:cs="Consolas"/>
-          <w:color w:val="2B91AF"/>
-          <w:sz w:val="19"/>
-          <w:szCs w:val="19"/>
-          <w:lang w:val="en-US"/>
-        </w:rPr>
-        <w:t>ervice</w:t>
+        <w:t>IService</w:t>
       </w:r>
       <w:r>
         <w:rPr>
@@ -6543,6 +6685,7 @@
           <w:color w:val="000000"/>
           <w:sz w:val="19"/>
           <w:szCs w:val="19"/>
+          <w:lang w:val="en-US"/>
         </w:rPr>
         <w:t>}</w:t>
       </w:r>
@@ -6571,10 +6714,90 @@
     </w:p>
     <w:p>
       <w:pPr>
-        <w:rPr>
-          <w:lang w:val="en-US"/>
-        </w:rPr>
-      </w:pPr>
+        <w:pStyle w:val="Heading1"/>
+        <w:rPr>
+          <w:lang w:val="en-US"/>
+        </w:rPr>
+      </w:pPr>
+      <w:proofErr w:type="spellStart"/>
+      <w:r>
+        <w:rPr>
+          <w:lang w:val="en-US"/>
+        </w:rPr>
+        <w:t>TestBus</w:t>
+      </w:r>
+      <w:proofErr w:type="spellEnd"/>
+    </w:p>
+    <w:p>
+      <w:pPr>
+        <w:pStyle w:val="NoSpacing"/>
+        <w:rPr>
+          <w:lang w:val="en-US"/>
+        </w:rPr>
+      </w:pPr>
+      <w:r>
+        <w:rPr>
+          <w:lang w:val="en-US"/>
+        </w:rPr>
+        <w:t xml:space="preserve">The </w:t>
+      </w:r>
+      <w:proofErr w:type="spellStart"/>
+      <w:r>
+        <w:rPr>
+          <w:rFonts w:ascii="Consolas" w:hAnsi="Consolas" w:cs="Consolas"/>
+          <w:color w:val="2B91AF"/>
+          <w:sz w:val="19"/>
+          <w:szCs w:val="19"/>
+          <w:lang w:val="en-US"/>
+        </w:rPr>
+        <w:t>MicroserviceHost</w:t>
+      </w:r>
+      <w:r>
+        <w:rPr>
+          <w:lang w:val="en-US"/>
+        </w:rPr>
+        <w:t>s</w:t>
+      </w:r>
+      <w:proofErr w:type="spellEnd"/>
+      <w:r>
+        <w:rPr>
+          <w:lang w:val="en-US"/>
+        </w:rPr>
+        <w:t xml:space="preserve"> can be configured to use a </w:t>
+      </w:r>
+      <w:proofErr w:type="spellStart"/>
+      <w:r>
+        <w:rPr>
+          <w:lang w:val="en-US"/>
+        </w:rPr>
+        <w:t>TestBus</w:t>
+      </w:r>
+      <w:proofErr w:type="spellEnd"/>
+      <w:r>
+        <w:rPr>
+          <w:lang w:val="en-US"/>
+        </w:rPr>
+        <w:t>, instead of the RabbitMQ bus</w:t>
+      </w:r>
+      <w:r>
+        <w:rPr>
+          <w:lang w:val="en-US"/>
+        </w:rPr>
+        <w:t>. With it, o</w:t>
+      </w:r>
+      <w:r>
+        <w:rPr>
+          <w:b/>
+          <w:lang w:val="en-US"/>
+        </w:rPr>
+        <w:t>n</w:t>
+      </w:r>
+      <w:r>
+        <w:rPr>
+          <w:lang w:val="en-US"/>
+        </w:rPr>
+        <w:t xml:space="preserve">e </w:t>
+      </w:r>
       <w:r>
         <w:rPr>
           <w:lang w:val="en-US"/>
@@ -10855,7 +11078,7 @@
 </file>
 
 <file path=customXml/itemProps1.xml><?xml version="1.0" encoding="utf-8"?>
-<ds:datastoreItem xmlns:ds="http://schemas.openxmlformats.org/officeDocument/2006/customXml" ds:itemID="{9813A9EF-B3C8-4C18-AA04-27A78EB88D70}">
+<ds:datastoreItem xmlns:ds="http://schemas.openxmlformats.org/officeDocument/2006/customXml" ds:itemID="{149CE683-1BB0-4822-AE2D-E91407458758}">
   <ds:schemaRefs>
     <ds:schemaRef ds:uri="http://schemas.openxmlformats.org/officeDocument/2006/bibliography"/>
   </ds:schemaRefs>

</xml_diff>